<commit_message>
Updates to word post
</commit_message>
<xml_diff>
--- a/posts/blog/2023/blogging_with_word.docx
+++ b/posts/blog/2023/blogging_with_word.docx
@@ -12,32 +12,20 @@
         <w:rPr>
           <w:lang w:val="en-US"/>
         </w:rPr>
-        <w:t>date: 2023.</w:t>
-      </w:r>
-      <w:r>
-        <w:rPr>
-          <w:lang w:val="en-US"/>
-        </w:rPr>
-        <w:t>12.07</w:t>
-      </w:r>
-    </w:p>
-    <w:p>
-      <w:pPr>
-        <w:rPr>
-          <w:lang w:val="en-US"/>
-        </w:rPr>
-      </w:pPr>
-      <w:r>
-        <w:rPr>
-          <w:lang w:val="en-US"/>
-        </w:rPr>
-        <w:t xml:space="preserve">title: </w:t>
-      </w:r>
-      <w:r>
-        <w:rPr>
-          <w:lang w:val="en-US"/>
-        </w:rPr>
-        <w:t>Blogging with Word</w:t>
+        <w:t>date: 2023.12.07</w:t>
+      </w:r>
+    </w:p>
+    <w:p>
+      <w:pPr>
+        <w:rPr>
+          <w:lang w:val="en-US"/>
+        </w:rPr>
+      </w:pPr>
+      <w:r>
+        <w:rPr>
+          <w:lang w:val="en-US"/>
+        </w:rPr>
+        <w:t>title: Blogging with Word</w:t>
       </w:r>
     </w:p>
     <w:p>
@@ -160,187 +148,221 @@
         <w:rPr>
           <w:lang w:val="en-US"/>
         </w:rPr>
+        <w:t xml:space="preserve"> These days, I ask myself the question: how can I just get a Word document online as fast as possible?</w:t>
+      </w:r>
+    </w:p>
+    <w:p>
+      <w:pPr>
+        <w:rPr>
+          <w:lang w:val="en-US"/>
+        </w:rPr>
+      </w:pPr>
+    </w:p>
+    <w:p>
+      <w:pPr>
+        <w:rPr>
+          <w:lang w:val="en-US"/>
+        </w:rPr>
+      </w:pPr>
+      <w:r>
+        <w:rPr>
+          <w:lang w:val="en-US"/>
+        </w:rPr>
+        <w:t xml:space="preserve">I like Word! It has nice tooling for grammar and spell checking, and it’s a nice environment for </w:t>
+      </w:r>
+      <w:r>
+        <w:rPr>
+          <w:lang w:val="en-US"/>
+        </w:rPr>
+        <w:t>editing</w:t>
+      </w:r>
+      <w:r>
+        <w:rPr>
+          <w:lang w:val="en-US"/>
+        </w:rPr>
+        <w:t xml:space="preserve"> prose.</w:t>
+      </w:r>
+    </w:p>
+    <w:p>
+      <w:pPr>
+        <w:rPr>
+          <w:lang w:val="en-US"/>
+        </w:rPr>
+      </w:pPr>
+    </w:p>
+    <w:p>
+      <w:pPr>
+        <w:rPr>
+          <w:lang w:val="en-US"/>
+        </w:rPr>
+      </w:pPr>
+      <w:r>
+        <w:rPr>
+          <w:lang w:val="en-US"/>
+        </w:rPr>
+        <w:t xml:space="preserve">So, I wrote a parser for Word files that slurps them into my blog engine and </w:t>
+      </w:r>
+      <w:r>
+        <w:rPr>
+          <w:lang w:val="en-US"/>
+        </w:rPr>
+        <w:t xml:space="preserve">emits clean HTML – like the post you’re seeing now! Yes, my friends, I now have support for </w:t>
+      </w:r>
+      <w:r>
+        <w:rPr>
+          <w:lang w:val="en-US"/>
+        </w:rPr>
+        <w:t>.</w:t>
+      </w:r>
+      <w:r>
+        <w:rPr>
+          <w:rStyle w:val="CodeInline"/>
+        </w:rPr>
+        <w:t>docx</w:t>
+      </w:r>
+      <w:r>
+        <w:rPr>
+          <w:lang w:val="en-US"/>
+        </w:rPr>
+        <w:t xml:space="preserve"> files in my personal blog.</w:t>
+      </w:r>
+    </w:p>
+    <w:p>
+      <w:pPr>
+        <w:rPr>
+          <w:lang w:val="en-US"/>
+        </w:rPr>
+      </w:pPr>
+    </w:p>
+    <w:p>
+      <w:pPr>
+        <w:rPr>
+          <w:lang w:val="en-US"/>
+        </w:rPr>
+      </w:pPr>
+      <w:proofErr w:type="spellStart"/>
+      <w:r>
+        <w:rPr>
+          <w:lang w:val="en-US"/>
+        </w:rPr>
+        <w:t>Tldr</w:t>
+      </w:r>
+      <w:proofErr w:type="spellEnd"/>
+      <w:r>
+        <w:rPr>
+          <w:lang w:val="en-US"/>
+        </w:rPr>
+        <w:t xml:space="preserve">: </w:t>
+      </w:r>
+      <w:hyperlink r:id="rId5" w:history="1">
+        <w:r>
+          <w:rPr>
+            <w:rStyle w:val="Hyperlink"/>
+            <w:lang w:val="en-US"/>
+          </w:rPr>
+          <w:t>Here’s the Word document</w:t>
+        </w:r>
+      </w:hyperlink>
+      <w:r>
+        <w:rPr>
+          <w:lang w:val="en-US"/>
+        </w:rPr>
+        <w:t xml:space="preserve"> (called blogging_with_word.docx), and </w:t>
+      </w:r>
+      <w:hyperlink r:id="rId6" w:history="1">
+        <w:r>
+          <w:rPr>
+            <w:rStyle w:val="Hyperlink"/>
+            <w:lang w:val="en-US"/>
+          </w:rPr>
+          <w:t>here’s the parser code</w:t>
+        </w:r>
+      </w:hyperlink>
+      <w:r>
+        <w:rPr>
+          <w:lang w:val="en-US"/>
+        </w:rPr>
+        <w:t>.</w:t>
+      </w:r>
+    </w:p>
+    <w:p>
+      <w:pPr>
+        <w:pStyle w:val="Heading2"/>
+        <w:rPr>
+          <w:lang w:val="en-US"/>
+        </w:rPr>
+      </w:pPr>
+      <w:r>
+        <w:rPr>
+          <w:lang w:val="en-US"/>
+        </w:rPr>
+        <w:t>A quick word on tech</w:t>
+      </w:r>
+    </w:p>
+    <w:p>
+      <w:pPr>
+        <w:rPr>
+          <w:lang w:val="en-US"/>
+        </w:rPr>
+      </w:pPr>
+      <w:r>
+        <w:rPr>
+          <w:lang w:val="en-US"/>
+        </w:rPr>
+        <w:t xml:space="preserve">Programmers should build their own </w:t>
+      </w:r>
+      <w:r>
+        <w:rPr>
+          <w:strike/>
+          <w:lang w:val="en-US"/>
+        </w:rPr>
+        <w:t>lightsaber</w:t>
+      </w:r>
+      <w:r>
+        <w:rPr>
+          <w:lang w:val="en-US"/>
+        </w:rPr>
+        <w:t xml:space="preserve"> blog</w:t>
+      </w:r>
+      <w:r>
+        <w:rPr>
+          <w:lang w:val="en-US"/>
+        </w:rPr>
+        <w:t>.</w:t>
+      </w:r>
+    </w:p>
+    <w:p>
+      <w:pPr>
+        <w:rPr>
+          <w:lang w:val="en-US"/>
+        </w:rPr>
+      </w:pPr>
+    </w:p>
+    <w:p>
+      <w:pPr>
+        <w:rPr>
+          <w:lang w:val="en-US"/>
+        </w:rPr>
+      </w:pPr>
+      <w:r>
+        <w:rPr>
+          <w:lang w:val="en-US"/>
+        </w:rPr>
+        <w:t>This blog is a JAM stack style Clojure app (it used to be a Ruby/Middleman app, and before that, Rails) that reads a bunch of files</w:t>
+      </w:r>
+      <w:r>
+        <w:rPr>
+          <w:lang w:val="en-US"/>
+        </w:rPr>
+        <w:t xml:space="preserve"> and outputs static HTML, that I host on CloudFront in AWS.</w:t>
+      </w:r>
+      <w:r>
+        <w:rPr>
+          <w:lang w:val="en-US"/>
+        </w:rPr>
         <w:t xml:space="preserve"> </w:t>
       </w:r>
-      <w:r>
-        <w:rPr>
-          <w:lang w:val="en-US"/>
-        </w:rPr>
-        <w:t xml:space="preserve">These days, I </w:t>
-      </w:r>
-      <w:r>
-        <w:rPr>
-          <w:lang w:val="en-US"/>
-        </w:rPr>
-        <w:t xml:space="preserve">ask myself the question: how can I just </w:t>
-      </w:r>
-      <w:r>
-        <w:rPr>
-          <w:lang w:val="en-US"/>
-        </w:rPr>
-        <w:t>get a Word document online as fast as possible</w:t>
-      </w:r>
-      <w:r>
-        <w:rPr>
-          <w:lang w:val="en-US"/>
-        </w:rPr>
-        <w:t>?</w:t>
-      </w:r>
-    </w:p>
-    <w:p>
-      <w:pPr>
-        <w:rPr>
-          <w:lang w:val="en-US"/>
-        </w:rPr>
-      </w:pPr>
-    </w:p>
-    <w:p>
-      <w:pPr>
-        <w:rPr>
-          <w:lang w:val="en-US"/>
-        </w:rPr>
-      </w:pPr>
-      <w:r>
-        <w:rPr>
-          <w:lang w:val="en-US"/>
-        </w:rPr>
-        <w:t xml:space="preserve">I like Word! It has nice tooling for grammar and spell checking, and it’s a nice environment for </w:t>
-      </w:r>
-      <w:r>
-        <w:rPr>
-          <w:lang w:val="en-US"/>
-        </w:rPr>
-        <w:t>editing</w:t>
-      </w:r>
-      <w:r>
-        <w:rPr>
-          <w:lang w:val="en-US"/>
-        </w:rPr>
-        <w:t xml:space="preserve"> prose.</w:t>
-      </w:r>
-    </w:p>
-    <w:p>
-      <w:pPr>
-        <w:rPr>
-          <w:lang w:val="en-US"/>
-        </w:rPr>
-      </w:pPr>
-    </w:p>
-    <w:p>
-      <w:pPr>
-        <w:rPr>
-          <w:lang w:val="en-US"/>
-        </w:rPr>
-      </w:pPr>
-      <w:r>
-        <w:rPr>
-          <w:lang w:val="en-US"/>
-        </w:rPr>
-        <w:t xml:space="preserve">So, I wrote a parser for Word files that slurps them into my blog engine and </w:t>
-      </w:r>
-      <w:r>
-        <w:rPr>
-          <w:lang w:val="en-US"/>
-        </w:rPr>
-        <w:t xml:space="preserve">emits clean HTML – like the post you’re seeing now! Yes, my friends, I now have support for </w:t>
-      </w:r>
-      <w:r>
-        <w:rPr>
-          <w:lang w:val="en-US"/>
-        </w:rPr>
-        <w:t>.</w:t>
-      </w:r>
-      <w:r>
-        <w:rPr>
-          <w:rStyle w:val="CodeInline"/>
-        </w:rPr>
-        <w:t>docx</w:t>
-      </w:r>
-      <w:r>
-        <w:rPr>
-          <w:lang w:val="en-US"/>
-        </w:rPr>
-        <w:t xml:space="preserve"> files in my personal blog.</w:t>
-      </w:r>
-    </w:p>
-    <w:p>
-      <w:pPr>
-        <w:pStyle w:val="Heading2"/>
-        <w:rPr>
-          <w:lang w:val="en-US"/>
-        </w:rPr>
-      </w:pPr>
-      <w:r>
-        <w:rPr>
-          <w:lang w:val="en-US"/>
-        </w:rPr>
-        <w:t>A quick word on tech</w:t>
-      </w:r>
-    </w:p>
-    <w:p>
-      <w:pPr>
-        <w:rPr>
-          <w:lang w:val="en-US"/>
-        </w:rPr>
-      </w:pPr>
-      <w:r>
-        <w:rPr>
-          <w:lang w:val="en-US"/>
-        </w:rPr>
-        <w:t xml:space="preserve">Programmers should build their own </w:t>
-      </w:r>
-      <w:r>
-        <w:rPr>
-          <w:strike/>
-          <w:lang w:val="en-US"/>
-        </w:rPr>
-        <w:t>lightsaber</w:t>
-      </w:r>
-      <w:r>
-        <w:rPr>
-          <w:lang w:val="en-US"/>
-        </w:rPr>
-        <w:t xml:space="preserve"> blog</w:t>
-      </w:r>
-      <w:r>
-        <w:rPr>
-          <w:lang w:val="en-US"/>
-        </w:rPr>
-        <w:t>.</w:t>
-      </w:r>
-    </w:p>
-    <w:p>
-      <w:pPr>
-        <w:rPr>
-          <w:lang w:val="en-US"/>
-        </w:rPr>
-      </w:pPr>
-    </w:p>
-    <w:p>
-      <w:pPr>
-        <w:rPr>
-          <w:lang w:val="en-US"/>
-        </w:rPr>
-      </w:pPr>
-      <w:r>
-        <w:rPr>
-          <w:lang w:val="en-US"/>
-        </w:rPr>
-        <w:t>This blog is a JAM stack style Clojure app (it used to be a Ruby/Middleman app, and before that, Rails) that reads a bunch of files</w:t>
-      </w:r>
-      <w:r>
-        <w:rPr>
-          <w:lang w:val="en-US"/>
-        </w:rPr>
-        <w:t xml:space="preserve"> and outputs static HTML, that I host on CloudFront in AWS.</w:t>
-      </w:r>
-      <w:r>
-        <w:rPr>
-          <w:lang w:val="en-US"/>
-        </w:rPr>
-        <w:t xml:space="preserve"> </w:t>
-      </w:r>
-      <w:hyperlink r:id="rId5" w:history="1">
+      <w:hyperlink r:id="rId7" w:history="1">
         <w:r>
           <w:rPr>
             <w:rStyle w:val="Hyperlink"/>
@@ -448,7 +470,7 @@
         </w:rPr>
         <w:t xml:space="preserve">I’m glad I use </w:t>
       </w:r>
-      <w:hyperlink r:id="rId6" w:history="1">
+      <w:hyperlink r:id="rId8" w:history="1">
         <w:r>
           <w:rPr>
             <w:rStyle w:val="Hyperlink"/>
@@ -475,7 +497,7 @@
         </w:rPr>
         <w:t xml:space="preserve">so I’m using the </w:t>
       </w:r>
-      <w:hyperlink r:id="rId7" w:history="1">
+      <w:hyperlink r:id="rId9" w:history="1">
         <w:r>
           <w:rPr>
             <w:rStyle w:val="Hyperlink"/>
@@ -535,114 +557,112 @@
         <w:pStyle w:val="Code"/>
       </w:pPr>
       <w:r>
-        <w:t>(</w:t>
+        <w:t>(defn get-body-from-docx [^File file]</w:t>
+      </w:r>
+    </w:p>
+    <w:p>
+      <w:pPr>
+        <w:pStyle w:val="Code"/>
+      </w:pPr>
+      <w:r>
+        <w:t xml:space="preserve">  (with-open [doc (XWPFDocument. (io/input-stream file))]</w:t>
+      </w:r>
+    </w:p>
+    <w:p>
+      <w:pPr>
+        <w:pStyle w:val="Code"/>
+      </w:pPr>
+      <w:r>
+        <w:t xml:space="preserve">    (-&gt;&gt; (iterator-seq (.getParagraphsIterator doc))</w:t>
+      </w:r>
+    </w:p>
+    <w:p>
+      <w:pPr>
+        <w:pStyle w:val="Code"/>
+      </w:pPr>
+      <w:r>
+        <w:lastRenderedPageBreak/>
+        <w:t xml:space="preserve">         (drop-while #(re-find header-line-re (.getText %)))</w:t>
+      </w:r>
+    </w:p>
+    <w:p>
+      <w:pPr>
+        <w:pStyle w:val="Code"/>
+      </w:pPr>
+      <w:r>
+        <w:t xml:space="preserve">         (map (fn [para]</w:t>
+      </w:r>
+    </w:p>
+    <w:p>
+      <w:pPr>
+        <w:pStyle w:val="Code"/>
+      </w:pPr>
+      <w:r>
+        <w:t xml:space="preserve">                (if-let [runs (seq (.getRuns para))]</w:t>
+      </w:r>
+    </w:p>
+    <w:p>
+      <w:pPr>
+        <w:pStyle w:val="Code"/>
+      </w:pPr>
+      <w:r>
+        <w:t xml:space="preserve">                  {::runs runs</w:t>
+      </w:r>
+    </w:p>
+    <w:p>
+      <w:pPr>
+        <w:pStyle w:val="Code"/>
+      </w:pPr>
+      <w:r>
+        <w:t xml:space="preserve">                   ::style (.getStyleID para)</w:t>
+      </w:r>
+    </w:p>
+    <w:p>
+      <w:pPr>
+        <w:pStyle w:val="Code"/>
+      </w:pPr>
+      <w:r>
+        <w:t xml:space="preserve">                   ::para para</w:t>
+      </w:r>
+    </w:p>
+    <w:p>
+      <w:pPr>
+        <w:pStyle w:val="Code"/>
+      </w:pPr>
+      <w:r>
+        <w:t xml:space="preserve">                   ::doc doc}</w:t>
+      </w:r>
+    </w:p>
+    <w:p>
+      <w:pPr>
+        <w:pStyle w:val="Code"/>
+      </w:pPr>
+      <w:r>
+        <w:t xml:space="preserve">                  ::blank)))</w:t>
+      </w:r>
+    </w:p>
+    <w:p>
+      <w:pPr>
+        <w:pStyle w:val="Code"/>
+      </w:pPr>
+      <w:r>
+        <w:t xml:space="preserve">         (word-paragraphs-hiccup-seq))))</w:t>
+      </w:r>
+    </w:p>
+    <w:p/>
+    <w:p>
+      <w:r>
+        <w:rPr>
+          <w:rStyle w:val="CodeInline"/>
+        </w:rPr>
+        <w:t>iterator-</w:t>
       </w:r>
       <w:proofErr w:type="spellStart"/>
       <w:r>
-        <w:t>defn</w:t>
-      </w:r>
-      <w:proofErr w:type="spellEnd"/>
-      <w:r>
-        <w:t xml:space="preserve"> get-body-from-docx [^File file]</w:t>
-      </w:r>
-    </w:p>
-    <w:p>
-      <w:pPr>
-        <w:pStyle w:val="Code"/>
-      </w:pPr>
-      <w:r>
-        <w:t xml:space="preserve">  (with-open [doc (XWPFDocument. (io/input-stream file))]</w:t>
-      </w:r>
-    </w:p>
-    <w:p>
-      <w:pPr>
-        <w:pStyle w:val="Code"/>
-      </w:pPr>
-      <w:r>
-        <w:t xml:space="preserve">    (-&gt;&gt; (iterator-seq (.getParagraphsIterator doc))</w:t>
-      </w:r>
-    </w:p>
-    <w:p>
-      <w:pPr>
-        <w:pStyle w:val="Code"/>
-      </w:pPr>
-      <w:r>
-        <w:t xml:space="preserve">         (drop-while #(re-find header-line-re (.getText %)))</w:t>
-      </w:r>
-    </w:p>
-    <w:p>
-      <w:pPr>
-        <w:pStyle w:val="Code"/>
-      </w:pPr>
-      <w:r>
-        <w:t xml:space="preserve">         (map (fn [para]</w:t>
-      </w:r>
-    </w:p>
-    <w:p>
-      <w:pPr>
-        <w:pStyle w:val="Code"/>
-      </w:pPr>
-      <w:r>
-        <w:t xml:space="preserve">                (if-let [runs (seq (.getRuns para))]</w:t>
-      </w:r>
-    </w:p>
-    <w:p>
-      <w:pPr>
-        <w:pStyle w:val="Code"/>
-      </w:pPr>
-      <w:r>
-        <w:lastRenderedPageBreak/>
-        <w:t xml:space="preserve">                  {::runs runs</w:t>
-      </w:r>
-    </w:p>
-    <w:p>
-      <w:pPr>
-        <w:pStyle w:val="Code"/>
-      </w:pPr>
-      <w:r>
-        <w:t xml:space="preserve">                   ::style (.getStyleID para)</w:t>
-      </w:r>
-    </w:p>
-    <w:p>
-      <w:pPr>
-        <w:pStyle w:val="Code"/>
-      </w:pPr>
-      <w:r>
-        <w:t xml:space="preserve">                   ::para para</w:t>
-      </w:r>
-    </w:p>
-    <w:p>
-      <w:pPr>
-        <w:pStyle w:val="Code"/>
-      </w:pPr>
-      <w:r>
-        <w:t xml:space="preserve">                   ::doc doc}</w:t>
-      </w:r>
-    </w:p>
-    <w:p>
-      <w:pPr>
-        <w:pStyle w:val="Code"/>
-      </w:pPr>
-      <w:r>
-        <w:t xml:space="preserve">                  ::blank)))</w:t>
-      </w:r>
-    </w:p>
-    <w:p>
-      <w:pPr>
-        <w:pStyle w:val="Code"/>
-      </w:pPr>
-      <w:r>
-        <w:t xml:space="preserve">         (word-paragraphs-hiccup-seq))))</w:t>
-      </w:r>
-    </w:p>
-    <w:p/>
-    <w:p>
-      <w:proofErr w:type="spellStart"/>
-      <w:r>
-        <w:rPr>
-          <w:rStyle w:val="CodeInline"/>
-        </w:rPr>
-        <w:t>iterator-seq</w:t>
+        <w:rPr>
+          <w:rStyle w:val="CodeInline"/>
+        </w:rPr>
+        <w:t>seq</w:t>
       </w:r>
       <w:proofErr w:type="spellEnd"/>
       <w:r>
@@ -851,508 +871,458 @@
         <w:pStyle w:val="Code"/>
       </w:pPr>
       <w:r>
-        <w:t>&lt;p&gt;Here is my other line&lt;</w:t>
+        <w:t>&lt;p&gt;Here is my other line&lt;br&gt;with no space between&lt;/p&gt;</w:t>
+      </w:r>
+    </w:p>
+    <w:p>
+      <w:pPr>
+        <w:pStyle w:val="Code"/>
+      </w:pPr>
+      <w:r>
+        <w:t>&lt;p&gt;Here is my last line&lt;/p&gt;</w:t>
+      </w:r>
+    </w:p>
+    <w:p/>
+    <w:p>
+      <w:r>
+        <w:t xml:space="preserve">In other words, the </w:t>
+      </w:r>
+      <w:r>
+        <w:t xml:space="preserve">list of </w:t>
+      </w:r>
+      <w:r>
+        <w:t>paragraphs from Word needs to be chunked properly</w:t>
+      </w:r>
+      <w:r>
+        <w:t>.</w:t>
+      </w:r>
+    </w:p>
+    <w:p/>
+    <w:p>
+      <w:r>
+        <w:lastRenderedPageBreak/>
+        <w:t xml:space="preserve">This is what </w:t>
+      </w:r>
+      <w:r>
+        <w:rPr>
+          <w:rStyle w:val="CodeInline"/>
+        </w:rPr>
+        <w:t>word-paragraphs-hiccup-</w:t>
       </w:r>
       <w:proofErr w:type="spellStart"/>
       <w:r>
+        <w:rPr>
+          <w:rStyle w:val="CodeInline"/>
+        </w:rPr>
+        <w:t>seq</w:t>
+      </w:r>
+      <w:proofErr w:type="spellEnd"/>
+      <w:r>
+        <w:t xml:space="preserve"> does. That function is just some looping mechanics, the meat of that implementation is a function, </w:t>
+      </w:r>
+      <w:r>
+        <w:rPr>
+          <w:rStyle w:val="CodeInline"/>
+        </w:rPr>
+        <w:t>get-next-hiccup-tag</w:t>
+      </w:r>
+      <w:r>
+        <w:t xml:space="preserve">. This function returns the new HTML for the paragraphs it “consumed”, and the remaining paragraphs to be processed. </w:t>
+      </w:r>
+    </w:p>
+    <w:p/>
+    <w:p>
+      <w:pPr>
+        <w:pStyle w:val="Code"/>
+      </w:pPr>
+      <w:r>
+        <w:t>(defn get-next-hiccup-tag [paragraphs]</w:t>
+      </w:r>
+    </w:p>
+    <w:p>
+      <w:pPr>
+        <w:pStyle w:val="Code"/>
+      </w:pPr>
+      <w:r>
+        <w:t xml:space="preserve">  (let [paragraphs </w:t>
+      </w:r>
+      <w:r>
+        <w:t xml:space="preserve">(-&gt;&gt; paragraphs </w:t>
+      </w:r>
+    </w:p>
+    <w:p>
+      <w:pPr>
+        <w:pStyle w:val="Code"/>
+      </w:pPr>
+      <w:r>
+        <w:t xml:space="preserve">                        </w:t>
+      </w:r>
+      <w:r>
+        <w:t>(drop-while #(= % ::blank))</w:t>
+      </w:r>
+    </w:p>
+    <w:p>
+      <w:pPr>
+        <w:pStyle w:val="Code"/>
+      </w:pPr>
+      <w:r>
+        <w:t xml:space="preserve">        {style ::style runs ::runs doc ::doc} (first paragraphs)]</w:t>
+      </w:r>
+    </w:p>
+    <w:p>
+      <w:pPr>
+        <w:pStyle w:val="Code"/>
+      </w:pPr>
+      <w:r>
+        <w:t xml:space="preserve">    (case style</w:t>
+      </w:r>
+    </w:p>
+    <w:p>
+      <w:pPr>
+        <w:pStyle w:val="Code"/>
+      </w:pPr>
+      <w:r>
+        <w:t xml:space="preserve">      "Code" (let [[code-paras rest] (-&gt;&gt; paragraphs</w:t>
+      </w:r>
+    </w:p>
+    <w:p>
+      <w:pPr>
+        <w:pStyle w:val="Code"/>
+      </w:pPr>
+      <w:r>
+        <w:t xml:space="preserve">                                          (consume-paragraph-chunk #(= "Code" (::style %))))]</w:t>
+      </w:r>
+    </w:p>
+    <w:p>
+      <w:pPr>
+        <w:pStyle w:val="Code"/>
+      </w:pPr>
+      <w:r>
+        <w:t xml:space="preserve">               [(get-code-block-tag code-paras) rest])</w:t>
+      </w:r>
+    </w:p>
+    <w:p>
+      <w:pPr>
+        <w:pStyle w:val="Code"/>
+      </w:pPr>
+      <w:r>
+        <w:t xml:space="preserve">      "Heading2" [(into [:h2] (runs-to-hiccup-seq runs doc)) (rest paragraphs)]</w:t>
+      </w:r>
+    </w:p>
+    <w:p>
+      <w:pPr>
+        <w:pStyle w:val="Code"/>
+      </w:pPr>
+      <w:r>
+        <w:t xml:space="preserve">      "Heading3" [(into [:h3] (runs-to-hiccup-seq runs doc)) (rest paragraphs)]</w:t>
+      </w:r>
+    </w:p>
+    <w:p>
+      <w:pPr>
+        <w:pStyle w:val="Code"/>
+      </w:pPr>
+      <w:r>
+        <w:t xml:space="preserve">      "Heading4" [(into [:h4] (runs-to-hiccup-seq runs doc)) (rest paragraphs)]</w:t>
+      </w:r>
+    </w:p>
+    <w:p>
+      <w:pPr>
+        <w:pStyle w:val="Code"/>
+      </w:pPr>
+      <w:r>
+        <w:t xml:space="preserve">      (get-next-hiccup-paragraph paragraphs))))</w:t>
+      </w:r>
+    </w:p>
+    <w:p/>
+    <w:p>
+      <w:r>
+        <w:t xml:space="preserve">The first step is to remove any preceding blank paragraphs. If I insert 10 blank spaces in a row, I don’t want word to insert to paragraphs separated by 9 (?) </w:t>
+      </w:r>
+      <w:r>
+        <w:rPr>
+          <w:rStyle w:val="CodeInline"/>
+        </w:rPr>
+        <w:t>&lt;</w:t>
+      </w:r>
+      <w:proofErr w:type="spellStart"/>
+      <w:r>
+        <w:rPr>
+          <w:rStyle w:val="CodeInline"/>
+        </w:rPr>
         <w:t>br</w:t>
       </w:r>
       <w:proofErr w:type="spellEnd"/>
       <w:r>
-        <w:t>&gt;with no space between&lt;/p&gt;</w:t>
-      </w:r>
-    </w:p>
-    <w:p>
-      <w:pPr>
-        <w:pStyle w:val="Code"/>
-      </w:pPr>
-      <w:r>
-        <w:t>&lt;p&gt;Here is my last line&lt;/p&gt;</w:t>
+        <w:rPr>
+          <w:rStyle w:val="CodeInline"/>
+        </w:rPr>
+        <w:t>&gt;</w:t>
+      </w:r>
+      <w:r>
+        <w:t xml:space="preserve"> tags</w:t>
+      </w:r>
+      <w:r>
+        <w:t>.</w:t>
+      </w:r>
+      <w:r>
+        <w:t xml:space="preserve"> This makes my Word documents behave similar to Markdown, where you also have to do some work to get a bunch of </w:t>
+      </w:r>
+      <w:proofErr w:type="gramStart"/>
+      <w:r>
+        <w:t>whitespace</w:t>
+      </w:r>
+      <w:proofErr w:type="gramEnd"/>
+      <w:r>
+        <w:t xml:space="preserve"> between paragraphs.</w:t>
       </w:r>
     </w:p>
     <w:p/>
     <w:p>
-      <w:r>
-        <w:t xml:space="preserve">In other words, the </w:t>
-      </w:r>
-      <w:r>
-        <w:t xml:space="preserve">list of </w:t>
-      </w:r>
-      <w:r>
-        <w:t>paragraphs from Word needs to be chunked properly</w:t>
-      </w:r>
-      <w:r>
-        <w:t>.</w:t>
+      <w:proofErr w:type="gramStart"/>
+      <w:r>
+        <w:t xml:space="preserve">The </w:t>
+      </w:r>
+      <w:r>
+        <w:rPr>
+          <w:rStyle w:val="CodeInline"/>
+        </w:rPr>
+        <w:t>::style</w:t>
+      </w:r>
+      <w:proofErr w:type="gramEnd"/>
+      <w:r>
+        <w:t xml:space="preserve"> property of the first paragraph determines what to do. If it’s a code block or a header, I immediately create an element and then return the remaining paragraphs.</w:t>
+      </w:r>
+      <w:r>
+        <w:t xml:space="preserve"> There’s some logic in code blocks I’ll return to later.</w:t>
+      </w:r>
+      <w:r>
+        <w:t xml:space="preserve"> But that’s about it.</w:t>
       </w:r>
     </w:p>
     <w:p/>
     <w:p>
       <w:r>
-        <w:t>This is what</w:t>
+        <w:t xml:space="preserve">If the paragraph does not have </w:t>
+      </w:r>
+      <w:r>
+        <w:t>a</w:t>
       </w:r>
       <w:r>
         <w:t xml:space="preserve"> </w:t>
       </w:r>
       <w:r>
-        <w:rPr>
-          <w:rStyle w:val="CodeInline"/>
-        </w:rPr>
-        <w:t>word-paragraphs-hiccup-</w:t>
+        <w:t>style</w:t>
+      </w:r>
+      <w:r>
+        <w:t xml:space="preserve"> associated with it (meaning it’s just a normal block of text), </w:t>
+      </w:r>
+      <w:r>
+        <w:t>I invoke the main bulk of the chunking logic.</w:t>
+      </w:r>
+    </w:p>
+    <w:p/>
+    <w:p>
+      <w:pPr>
+        <w:pStyle w:val="Code"/>
+      </w:pPr>
+      <w:r>
+        <w:t>(defn get-next-hiccup-paragraph [paragraphs]</w:t>
+      </w:r>
+    </w:p>
+    <w:p>
+      <w:pPr>
+        <w:pStyle w:val="Code"/>
+      </w:pPr>
+      <w:r>
+        <w:t xml:space="preserve">  (let [[text-paragraphs rest] (-&gt;&gt; paragraphs</w:t>
+      </w:r>
+    </w:p>
+    <w:p>
+      <w:pPr>
+        <w:pStyle w:val="Code"/>
+      </w:pPr>
+      <w:r>
+        <w:t xml:space="preserve">                                    (split-with</w:t>
+      </w:r>
+    </w:p>
+    <w:p>
+      <w:pPr>
+        <w:pStyle w:val="Code"/>
+      </w:pPr>
+      <w:r>
+        <w:t xml:space="preserve">                                      #(and (not= % ::blank)</w:t>
+      </w:r>
+    </w:p>
+    <w:p>
+      <w:pPr>
+        <w:pStyle w:val="Code"/>
+      </w:pPr>
+      <w:r>
+        <w:t xml:space="preserve">                                            (nil? (::style %)))))]</w:t>
+      </w:r>
+    </w:p>
+    <w:p>
+      <w:pPr>
+        <w:pStyle w:val="Code"/>
+      </w:pPr>
+      <w:r>
+        <w:t xml:space="preserve">    [(into [:p]</w:t>
+      </w:r>
+    </w:p>
+    <w:p>
+      <w:pPr>
+        <w:pStyle w:val="Code"/>
+      </w:pPr>
+      <w:r>
+        <w:t xml:space="preserve">           (-&gt;&gt; text-paragraphs</w:t>
+      </w:r>
+    </w:p>
+    <w:p>
+      <w:pPr>
+        <w:pStyle w:val="Code"/>
+      </w:pPr>
+      <w:r>
+        <w:lastRenderedPageBreak/>
+        <w:t xml:space="preserve">                (map #(runs-to-hiccup-seq (::runs %) (::doc %)))</w:t>
+      </w:r>
+    </w:p>
+    <w:p>
+      <w:pPr>
+        <w:pStyle w:val="Code"/>
+      </w:pPr>
+      <w:r>
+        <w:t xml:space="preserve">                (interpose [:br])))</w:t>
+      </w:r>
+    </w:p>
+    <w:p>
+      <w:pPr>
+        <w:pStyle w:val="Code"/>
+      </w:pPr>
+      <w:r>
+        <w:t xml:space="preserve">     rest]))</w:t>
+      </w:r>
+    </w:p>
+    <w:p/>
+    <w:p>
+      <w:r>
+        <w:t>First,</w:t>
+      </w:r>
+      <w:r>
+        <w:t xml:space="preserve"> I</w:t>
+      </w:r>
+      <w:r>
+        <w:t xml:space="preserve"> take all the blocks of non-styled paragraphs </w:t>
+      </w:r>
+      <w:r>
+        <w:t>that also aren’t blank lines</w:t>
+      </w:r>
+      <w:r>
+        <w:t>. Then,</w:t>
+      </w:r>
+      <w:r>
+        <w:t xml:space="preserve"> I </w:t>
+      </w:r>
+      <w:r>
+        <w:t xml:space="preserve">build a </w:t>
+      </w:r>
+      <w:r>
+        <w:rPr>
+          <w:rStyle w:val="CodeInline"/>
+        </w:rPr>
+        <w:t>&lt;p&gt;</w:t>
+      </w:r>
+      <w:r>
+        <w:t xml:space="preserve"> </w:t>
+      </w:r>
+      <w:proofErr w:type="gramStart"/>
+      <w:r>
+        <w:t xml:space="preserve">tag </w:t>
+      </w:r>
+      <w:r>
+        <w:t xml:space="preserve"> that</w:t>
+      </w:r>
+      <w:proofErr w:type="gramEnd"/>
+      <w:r>
+        <w:t xml:space="preserve"> contains each paragraph converted into HTML  </w:t>
+      </w:r>
+      <w:r>
+        <w:t>(it reads out bold, italics, links, etc from the text runs</w:t>
+      </w:r>
+      <w:r>
+        <w:t>)</w:t>
+      </w:r>
+      <w:r>
+        <w:t xml:space="preserve">, and I insert a </w:t>
+      </w:r>
+      <w:r>
+        <w:rPr>
+          <w:rStyle w:val="CodeInline"/>
+        </w:rPr>
+        <w:t>&lt;</w:t>
       </w:r>
       <w:proofErr w:type="spellStart"/>
       <w:r>
         <w:rPr>
           <w:rStyle w:val="CodeInline"/>
         </w:rPr>
-        <w:t>seq</w:t>
+        <w:t>br</w:t>
       </w:r>
       <w:proofErr w:type="spellEnd"/>
       <w:r>
-        <w:t xml:space="preserve"> does.</w:t>
-      </w:r>
-      <w:r>
-        <w:t xml:space="preserve"> That function is just some looping mechanics, the meat of that implementation is a function, </w:t>
-      </w:r>
-      <w:r>
-        <w:rPr>
-          <w:rStyle w:val="CodeInline"/>
-        </w:rPr>
-        <w:t>get-next-</w:t>
-      </w:r>
-      <w:r>
-        <w:rPr>
-          <w:rStyle w:val="CodeInline"/>
-        </w:rPr>
-        <w:lastRenderedPageBreak/>
-        <w:t>hiccup-tag</w:t>
-      </w:r>
-      <w:r>
-        <w:t xml:space="preserve">. This function returns the new HTML for the paragraphs it “consumed”, and the remaining paragraphs to be processed. </w:t>
+        <w:rPr>
+          <w:rStyle w:val="CodeInline"/>
+        </w:rPr>
+        <w:t>&gt;</w:t>
+      </w:r>
+      <w:r>
+        <w:t xml:space="preserve"> between each line in the paragraph.</w:t>
       </w:r>
     </w:p>
     <w:p/>
     <w:p>
-      <w:pPr>
-        <w:pStyle w:val="Code"/>
-      </w:pPr>
-      <w:r>
-        <w:t>(defn get-next-hiccup-tag [paragraphs]</w:t>
-      </w:r>
-    </w:p>
-    <w:p>
-      <w:pPr>
-        <w:pStyle w:val="Code"/>
-      </w:pPr>
-      <w:r>
-        <w:t xml:space="preserve">  (let [paragraphs </w:t>
-      </w:r>
-      <w:r>
-        <w:t xml:space="preserve">(-&gt;&gt; </w:t>
-      </w:r>
-      <w:r>
-        <w:t>paragraphs</w:t>
-      </w:r>
-      <w:r>
-        <w:t xml:space="preserve"> </w:t>
-      </w:r>
-    </w:p>
-    <w:p>
-      <w:pPr>
-        <w:pStyle w:val="Code"/>
-      </w:pPr>
-      <w:r>
-        <w:t xml:space="preserve">                        </w:t>
-      </w:r>
-      <w:r>
-        <w:t>(drop-while #(= % ::blank))</w:t>
-      </w:r>
-    </w:p>
-    <w:p>
-      <w:pPr>
-        <w:pStyle w:val="Code"/>
-      </w:pPr>
-      <w:r>
-        <w:t xml:space="preserve">        {style ::style runs ::runs doc ::doc} (first paragraphs)]</w:t>
-      </w:r>
-    </w:p>
-    <w:p>
-      <w:pPr>
-        <w:pStyle w:val="Code"/>
-      </w:pPr>
-      <w:r>
-        <w:t xml:space="preserve">    (case style</w:t>
-      </w:r>
-    </w:p>
-    <w:p>
-      <w:pPr>
-        <w:pStyle w:val="Code"/>
-      </w:pPr>
-      <w:r>
-        <w:t xml:space="preserve">      "Code" (let [[code-paras rest] (-&gt;&gt; paragraphs</w:t>
-      </w:r>
-    </w:p>
-    <w:p>
-      <w:pPr>
-        <w:pStyle w:val="Code"/>
-      </w:pPr>
-      <w:r>
-        <w:t xml:space="preserve">                                          (consume-paragraph-chunk #(= "Code" (::style %))))]</w:t>
-      </w:r>
-    </w:p>
-    <w:p>
-      <w:pPr>
-        <w:pStyle w:val="Code"/>
-      </w:pPr>
-      <w:r>
-        <w:t xml:space="preserve">               [(get-code-block-tag code-paras) rest])</w:t>
-      </w:r>
-    </w:p>
-    <w:p>
-      <w:pPr>
-        <w:pStyle w:val="Code"/>
-      </w:pPr>
-      <w:r>
-        <w:t xml:space="preserve">      "Heading2" [(into [:h2] (runs-to-hiccup-seq runs doc)) (rest paragraphs)]</w:t>
-      </w:r>
-    </w:p>
-    <w:p>
-      <w:pPr>
-        <w:pStyle w:val="Code"/>
-      </w:pPr>
-      <w:r>
-        <w:t xml:space="preserve">      "Heading3" [(into [:h3] (runs-to-hiccup-seq runs doc)) (rest paragraphs)]</w:t>
-      </w:r>
-    </w:p>
-    <w:p>
-      <w:pPr>
-        <w:pStyle w:val="Code"/>
-      </w:pPr>
-      <w:r>
-        <w:t xml:space="preserve">      "Heading4" [(into [:h4] (runs-to-hiccup-seq runs doc)) (rest paragraphs)]</w:t>
-      </w:r>
-    </w:p>
-    <w:p>
-      <w:pPr>
-        <w:pStyle w:val="Code"/>
-      </w:pPr>
-      <w:r>
-        <w:t xml:space="preserve">      (get-next-hiccup-paragraph paragraphs))))</w:t>
+      <w:r>
+        <w:t xml:space="preserve">The </w:t>
+      </w:r>
+      <w:r>
+        <w:rPr>
+          <w:rStyle w:val="CodeInline"/>
+        </w:rPr>
+        <w:t>rest</w:t>
+      </w:r>
+      <w:r>
+        <w:t xml:space="preserve"> is what is returned to the looping code, meaning that for the next iteration of the processing loop, the remaining characters will be processed.</w:t>
       </w:r>
     </w:p>
     <w:p/>
     <w:p>
-      <w:r>
-        <w:t xml:space="preserve">The first step is to remove any preceding blank paragraphs. If I insert 10 blank spaces in a row, I don’t want word to insert to paragraphs separated by 9 (?) </w:t>
-      </w:r>
-      <w:r>
-        <w:rPr>
-          <w:rStyle w:val="CodeInline"/>
-        </w:rPr>
-        <w:t>&lt;</w:t>
-      </w:r>
-      <w:proofErr w:type="spellStart"/>
-      <w:r>
-        <w:rPr>
-          <w:rStyle w:val="CodeInline"/>
-        </w:rPr>
-        <w:t>br</w:t>
-      </w:r>
-      <w:proofErr w:type="spellEnd"/>
-      <w:r>
-        <w:rPr>
-          <w:rStyle w:val="CodeInline"/>
-        </w:rPr>
-        <w:t>&gt;</w:t>
-      </w:r>
-      <w:r>
-        <w:t xml:space="preserve"> tags</w:t>
-      </w:r>
-      <w:r>
-        <w:t>.</w:t>
-      </w:r>
-      <w:r>
-        <w:t xml:space="preserve"> This makes my Word documents behave similar to Markdown, where you also have to do some work to get a bunch of </w:t>
-      </w:r>
-      <w:proofErr w:type="gramStart"/>
-      <w:r>
-        <w:t>whitespace</w:t>
-      </w:r>
-      <w:proofErr w:type="gramEnd"/>
-      <w:r>
-        <w:t xml:space="preserve"> between paragraphs.</w:t>
+      <w:pPr>
+        <w:pStyle w:val="Heading2"/>
+      </w:pPr>
+      <w:r>
+        <w:t>Processing code blocks</w:t>
+      </w:r>
+    </w:p>
+    <w:p>
+      <w:r>
+        <w:t xml:space="preserve">I invoke a function called </w:t>
+      </w:r>
+      <w:r>
+        <w:rPr>
+          <w:rStyle w:val="CodeInline"/>
+        </w:rPr>
+        <w:t>consume-paragraph-chunk</w:t>
+      </w:r>
+      <w:r>
+        <w:t xml:space="preserve"> to build the code blocks. Here’s that function.</w:t>
       </w:r>
     </w:p>
     <w:p/>
     <w:p>
-      <w:proofErr w:type="gramStart"/>
-      <w:r>
-        <w:t xml:space="preserve">The </w:t>
-      </w:r>
-      <w:r>
-        <w:rPr>
-          <w:rStyle w:val="CodeInline"/>
-        </w:rPr>
-        <w:t>::style</w:t>
-      </w:r>
-      <w:proofErr w:type="gramEnd"/>
-      <w:r>
-        <w:t xml:space="preserve"> property of the first paragraph determines what to do. If it’s a code block or a header, I immediately create an element and then return the remaining paragraphs.</w:t>
-      </w:r>
-      <w:r>
-        <w:t xml:space="preserve"> There’s some logic in code blocks I’ll return to later.</w:t>
-      </w:r>
-      <w:r>
-        <w:t xml:space="preserve"> But that’s about it.</w:t>
-      </w:r>
-    </w:p>
-    <w:p/>
-    <w:p>
-      <w:r>
-        <w:t xml:space="preserve">If the paragraph does not have </w:t>
-      </w:r>
-      <w:r>
-        <w:t>a</w:t>
-      </w:r>
-      <w:r>
-        <w:t xml:space="preserve"> </w:t>
-      </w:r>
-      <w:r>
-        <w:t>style</w:t>
-      </w:r>
-      <w:r>
-        <w:t xml:space="preserve"> associated with it (meaning it’s just a normal block of text), </w:t>
-      </w:r>
-      <w:r>
-        <w:t>I invoke the main bulk of the chunking logic.</w:t>
-      </w:r>
-    </w:p>
-    <w:p/>
-    <w:p>
-      <w:pPr>
-        <w:pStyle w:val="Code"/>
-      </w:pPr>
-      <w:r>
-        <w:t>(</w:t>
-      </w:r>
-      <w:proofErr w:type="spellStart"/>
-      <w:r>
-        <w:t>defn</w:t>
-      </w:r>
-      <w:proofErr w:type="spellEnd"/>
-      <w:r>
-        <w:t xml:space="preserve"> get-next-hiccup-paragraph [paragraphs]</w:t>
-      </w:r>
-    </w:p>
-    <w:p>
-      <w:pPr>
-        <w:pStyle w:val="Code"/>
-      </w:pPr>
-      <w:r>
-        <w:t xml:space="preserve">  (let [[text-paragraphs rest] (-&gt;&gt; paragraphs</w:t>
-      </w:r>
-    </w:p>
-    <w:p>
-      <w:pPr>
-        <w:pStyle w:val="Code"/>
-      </w:pPr>
-      <w:r>
-        <w:t xml:space="preserve">                                    (split-with</w:t>
-      </w:r>
-    </w:p>
-    <w:p>
-      <w:pPr>
-        <w:pStyle w:val="Code"/>
-      </w:pPr>
-      <w:r>
-        <w:t xml:space="preserve">                                      #(and (not= % ::blank)</w:t>
-      </w:r>
-    </w:p>
-    <w:p>
-      <w:pPr>
-        <w:pStyle w:val="Code"/>
-      </w:pPr>
-      <w:r>
-        <w:t xml:space="preserve">                                            (nil? (::style %)))))]</w:t>
-      </w:r>
-    </w:p>
-    <w:p>
-      <w:pPr>
-        <w:pStyle w:val="Code"/>
-      </w:pPr>
-      <w:r>
-        <w:t xml:space="preserve">    [(into [:p]</w:t>
-      </w:r>
-    </w:p>
-    <w:p>
-      <w:pPr>
-        <w:pStyle w:val="Code"/>
-      </w:pPr>
-      <w:r>
-        <w:t xml:space="preserve">           (-&gt;&gt; text-paragraphs</w:t>
-      </w:r>
-    </w:p>
-    <w:p>
-      <w:pPr>
-        <w:pStyle w:val="Code"/>
-      </w:pPr>
-      <w:r>
-        <w:t xml:space="preserve">                (map #(runs-to-hiccup-seq (::runs %) (::doc %)))</w:t>
-      </w:r>
-    </w:p>
-    <w:p>
-      <w:pPr>
-        <w:pStyle w:val="Code"/>
-      </w:pPr>
-      <w:r>
-        <w:t xml:space="preserve">                (interpose [:br])))</w:t>
-      </w:r>
-    </w:p>
-    <w:p>
-      <w:pPr>
-        <w:pStyle w:val="Code"/>
-      </w:pPr>
-      <w:r>
-        <w:lastRenderedPageBreak/>
-        <w:t xml:space="preserve">     rest]))</w:t>
-      </w:r>
-    </w:p>
-    <w:p/>
-    <w:p>
-      <w:r>
-        <w:t>First,</w:t>
-      </w:r>
-      <w:r>
-        <w:t xml:space="preserve"> I</w:t>
-      </w:r>
-      <w:r>
-        <w:t xml:space="preserve"> take all the blocks of non-styled paragraphs </w:t>
-      </w:r>
-      <w:r>
-        <w:t>that also aren’t blank lines</w:t>
-      </w:r>
-      <w:r>
-        <w:t>. Then,</w:t>
-      </w:r>
-      <w:r>
-        <w:t xml:space="preserve"> I </w:t>
-      </w:r>
-      <w:r>
-        <w:t xml:space="preserve">build a </w:t>
-      </w:r>
-      <w:r>
-        <w:rPr>
-          <w:rStyle w:val="CodeInline"/>
-        </w:rPr>
-        <w:t>&lt;p&gt;</w:t>
-      </w:r>
-      <w:r>
-        <w:t xml:space="preserve"> </w:t>
-      </w:r>
-      <w:proofErr w:type="gramStart"/>
-      <w:r>
-        <w:t xml:space="preserve">tag </w:t>
-      </w:r>
-      <w:r>
-        <w:t xml:space="preserve"> that</w:t>
-      </w:r>
-      <w:proofErr w:type="gramEnd"/>
-      <w:r>
-        <w:t xml:space="preserve"> contains each paragraph converted into HTML  </w:t>
-      </w:r>
-      <w:r>
-        <w:t>(it reads out bold, italics, links, etc from the text runs</w:t>
-      </w:r>
-      <w:r>
-        <w:t>)</w:t>
-      </w:r>
-      <w:r>
-        <w:t xml:space="preserve">, and I insert a </w:t>
-      </w:r>
-      <w:r>
-        <w:rPr>
-          <w:rStyle w:val="CodeInline"/>
-        </w:rPr>
-        <w:t>&lt;</w:t>
-      </w:r>
-      <w:proofErr w:type="spellStart"/>
-      <w:r>
-        <w:rPr>
-          <w:rStyle w:val="CodeInline"/>
-        </w:rPr>
-        <w:t>br</w:t>
-      </w:r>
-      <w:proofErr w:type="spellEnd"/>
-      <w:r>
-        <w:rPr>
-          <w:rStyle w:val="CodeInline"/>
-        </w:rPr>
-        <w:t>&gt;</w:t>
-      </w:r>
-      <w:r>
-        <w:t xml:space="preserve"> between each line in the paragraph.</w:t>
-      </w:r>
-    </w:p>
-    <w:p/>
-    <w:p>
-      <w:r>
-        <w:t xml:space="preserve">The </w:t>
-      </w:r>
-      <w:r>
-        <w:rPr>
-          <w:rStyle w:val="CodeInline"/>
-        </w:rPr>
-        <w:t>rest</w:t>
-      </w:r>
-      <w:r>
-        <w:t xml:space="preserve"> is what is returned to the looping code, meaning that for the next iteration of the processing loop, the remaining characters will be processed.</w:t>
-      </w:r>
-    </w:p>
-    <w:p/>
-    <w:p>
-      <w:pPr>
-        <w:pStyle w:val="Heading2"/>
-      </w:pPr>
-      <w:r>
-        <w:t>Processing code blocks</w:t>
-      </w:r>
-    </w:p>
-    <w:p>
-      <w:r>
-        <w:t xml:space="preserve">I invoke a function called </w:t>
-      </w:r>
-      <w:r>
-        <w:rPr>
-          <w:rStyle w:val="CodeInline"/>
-        </w:rPr>
-        <w:t>consume-paragraph-chunk</w:t>
-      </w:r>
-      <w:r>
-        <w:t xml:space="preserve"> to build the code blocks. Here’s that function.</w:t>
-      </w:r>
-    </w:p>
-    <w:p/>
-    <w:p>
-      <w:pPr>
-        <w:pStyle w:val="Code"/>
-      </w:pPr>
-      <w:r>
-        <w:t>(</w:t>
-      </w:r>
-      <w:proofErr w:type="spellStart"/>
-      <w:r>
-        <w:t>defn</w:t>
-      </w:r>
-      <w:proofErr w:type="spellEnd"/>
-      <w:r>
-        <w:t xml:space="preserve"> consume-paragraph-chunk [pred </w:t>
-      </w:r>
-      <w:proofErr w:type="spellStart"/>
-      <w:r>
-        <w:t>xs</w:t>
-      </w:r>
-      <w:proofErr w:type="spellEnd"/>
-      <w:r>
-        <w:t>]</w:t>
+      <w:pPr>
+        <w:pStyle w:val="Code"/>
+      </w:pPr>
+      <w:r>
+        <w:t>(defn consume-paragraph-chunk [pred xs]</w:t>
       </w:r>
     </w:p>
     <w:p>
@@ -1519,6 +1489,7 @@
         <w:rPr>
           <w:lang w:val="en-US"/>
         </w:rPr>
+        <w:lastRenderedPageBreak/>
         <w:t xml:space="preserve">Test </w:t>
       </w:r>
       <w:r>
@@ -1584,7 +1555,6 @@
         <w:rPr>
           <w:lang w:val="en-US"/>
         </w:rPr>
-        <w:lastRenderedPageBreak/>
         <w:t>Here, we should see a continuous block of code, with newlines in</w:t>
       </w:r>
       <w:r>
@@ -1659,291 +1629,90 @@
     <w:p/>
     <w:p>
       <w:r>
-        <w:t xml:space="preserve">Here, </w:t>
+        <w:t>Here, we should see a set of</w:t>
+      </w:r>
+      <w:r>
+        <w:t xml:space="preserve"> words separated by</w:t>
+      </w:r>
+      <w:r>
+        <w:t xml:space="preserve"> </w:t>
+      </w:r>
+      <w:r>
+        <w:rPr>
+          <w:rStyle w:val="CodeInline"/>
+        </w:rPr>
+        <w:t>&lt;</w:t>
       </w:r>
       <w:proofErr w:type="spellStart"/>
       <w:r>
-        <w:t>we</w:t>
+        <w:rPr>
+          <w:rStyle w:val="CodeInline"/>
+        </w:rPr>
+        <w:t>br</w:t>
       </w:r>
       <w:proofErr w:type="spellEnd"/>
       <w:r>
+        <w:rPr>
+          <w:rStyle w:val="CodeInline"/>
+        </w:rPr>
+        <w:t>&gt;</w:t>
+      </w:r>
+      <w:r>
+        <w:t xml:space="preserve"> tags</w:t>
+      </w:r>
+      <w:r>
+        <w:t>.</w:t>
+      </w:r>
+      <w:r>
+        <w:t xml:space="preserve"> And, we should not see an actual line break here, but a single paragraph, and some in-line escaped HTML.</w:t>
+      </w:r>
+    </w:p>
+    <w:p/>
+    <w:p>
+      <w:r>
+        <w:t>Can we have in-line code?</w:t>
+      </w:r>
+      <w:r>
         <w:t xml:space="preserve"> </w:t>
       </w:r>
-      <w:proofErr w:type="spellStart"/>
-      <w:r>
-        <w:t>should</w:t>
-      </w:r>
-      <w:proofErr w:type="spellEnd"/>
-      <w:r>
-        <w:t xml:space="preserve"> </w:t>
-      </w:r>
-      <w:proofErr w:type="spellStart"/>
-      <w:r>
-        <w:t>see</w:t>
-      </w:r>
-      <w:proofErr w:type="spellEnd"/>
-      <w:r>
-        <w:t xml:space="preserve"> a </w:t>
-      </w:r>
-      <w:proofErr w:type="spellStart"/>
-      <w:r>
-        <w:t>set</w:t>
-      </w:r>
-      <w:proofErr w:type="spellEnd"/>
-      <w:r>
-        <w:t xml:space="preserve"> </w:t>
-      </w:r>
-      <w:proofErr w:type="spellStart"/>
-      <w:r>
-        <w:t>of</w:t>
-      </w:r>
-      <w:proofErr w:type="spellEnd"/>
-      <w:r>
-        <w:t xml:space="preserve"> words separated by</w:t>
-      </w:r>
-      <w:r>
-        <w:t xml:space="preserve"> </w:t>
-      </w:r>
-      <w:r>
-        <w:rPr>
-          <w:rStyle w:val="CodeInline"/>
-        </w:rPr>
-        <w:t>&lt;</w:t>
-      </w:r>
-      <w:proofErr w:type="spellStart"/>
-      <w:r>
-        <w:rPr>
-          <w:rStyle w:val="CodeInline"/>
-        </w:rPr>
-        <w:t>br</w:t>
-      </w:r>
-      <w:proofErr w:type="spellEnd"/>
-      <w:r>
-        <w:rPr>
-          <w:rStyle w:val="CodeInline"/>
-        </w:rPr>
-        <w:t>&gt;</w:t>
-      </w:r>
-      <w:r>
-        <w:t xml:space="preserve"> tags</w:t>
-      </w:r>
-      <w:r>
-        <w:t>.</w:t>
-      </w:r>
-      <w:r>
-        <w:t xml:space="preserve"> And, </w:t>
-      </w:r>
-      <w:proofErr w:type="spellStart"/>
-      <w:r>
-        <w:t>we</w:t>
-      </w:r>
-      <w:proofErr w:type="spellEnd"/>
-      <w:r>
-        <w:t xml:space="preserve"> </w:t>
-      </w:r>
-      <w:proofErr w:type="spellStart"/>
-      <w:r>
-        <w:t>should</w:t>
-      </w:r>
-      <w:proofErr w:type="spellEnd"/>
-      <w:r>
-        <w:t xml:space="preserve"> not </w:t>
-      </w:r>
-      <w:proofErr w:type="spellStart"/>
-      <w:r>
-        <w:t>see</w:t>
-      </w:r>
-      <w:proofErr w:type="spellEnd"/>
-      <w:r>
-        <w:t xml:space="preserve"> an </w:t>
-      </w:r>
-      <w:proofErr w:type="spellStart"/>
-      <w:r>
-        <w:t>actual</w:t>
-      </w:r>
-      <w:proofErr w:type="spellEnd"/>
-      <w:r>
-        <w:t xml:space="preserve"> line break </w:t>
-      </w:r>
-      <w:proofErr w:type="spellStart"/>
-      <w:r>
-        <w:t>here</w:t>
-      </w:r>
-      <w:proofErr w:type="spellEnd"/>
-      <w:r>
-        <w:t xml:space="preserve">, </w:t>
-      </w:r>
-      <w:proofErr w:type="spellStart"/>
-      <w:r>
-        <w:t>but</w:t>
-      </w:r>
-      <w:proofErr w:type="spellEnd"/>
-      <w:r>
-        <w:t xml:space="preserve"> a single </w:t>
-      </w:r>
-      <w:proofErr w:type="spellStart"/>
-      <w:r>
-        <w:t>paragraph</w:t>
-      </w:r>
-      <w:proofErr w:type="spellEnd"/>
-      <w:r>
-        <w:t xml:space="preserve">, and </w:t>
-      </w:r>
-      <w:proofErr w:type="spellStart"/>
-      <w:r>
-        <w:t>some</w:t>
-      </w:r>
-      <w:proofErr w:type="spellEnd"/>
-      <w:r>
-        <w:t xml:space="preserve"> in-line </w:t>
-      </w:r>
-      <w:proofErr w:type="spellStart"/>
-      <w:r>
-        <w:t>escaped</w:t>
-      </w:r>
-      <w:proofErr w:type="spellEnd"/>
-      <w:r>
-        <w:t xml:space="preserve"> HTML.</w:t>
+      <w:r>
+        <w:rPr>
+          <w:rStyle w:val="CodeInline"/>
+        </w:rPr>
+        <w:t>(+ 1 2)</w:t>
+      </w:r>
+      <w:r>
+        <w:t>. This should use a monospace font.</w:t>
       </w:r>
     </w:p>
     <w:p/>
     <w:p>
-      <w:proofErr w:type="spellStart"/>
-      <w:r>
-        <w:t>Can</w:t>
-      </w:r>
-      <w:proofErr w:type="spellEnd"/>
-      <w:r>
-        <w:t xml:space="preserve"> </w:t>
-      </w:r>
-      <w:proofErr w:type="spellStart"/>
-      <w:r>
-        <w:t>we</w:t>
-      </w:r>
-      <w:proofErr w:type="spellEnd"/>
-      <w:r>
-        <w:t xml:space="preserve"> have in-line </w:t>
-      </w:r>
-      <w:proofErr w:type="spellStart"/>
-      <w:r>
-        <w:t>code</w:t>
-      </w:r>
-      <w:proofErr w:type="spellEnd"/>
-      <w:r>
-        <w:t>?</w:t>
-      </w:r>
-      <w:r>
-        <w:t xml:space="preserve"> </w:t>
-      </w:r>
-      <w:r>
-        <w:rPr>
-          <w:rStyle w:val="CodeInline"/>
-        </w:rPr>
-        <w:t>(+ 1 2)</w:t>
-      </w:r>
-      <w:r>
-        <w:t xml:space="preserve">. This </w:t>
-      </w:r>
-      <w:proofErr w:type="spellStart"/>
-      <w:r>
-        <w:t>should</w:t>
-      </w:r>
-      <w:proofErr w:type="spellEnd"/>
-      <w:r>
-        <w:t xml:space="preserve"> </w:t>
-      </w:r>
-      <w:proofErr w:type="spellStart"/>
-      <w:r>
-        <w:t>use</w:t>
-      </w:r>
-      <w:proofErr w:type="spellEnd"/>
-      <w:r>
-        <w:t xml:space="preserve"> a monospace font.</w:t>
+      <w:r>
+        <w:t>Here</w:t>
+      </w:r>
+    </w:p>
+    <w:p>
+      <w:r>
+        <w:t>We</w:t>
+      </w:r>
+    </w:p>
+    <w:p>
+      <w:r>
+        <w:t>Go</w:t>
       </w:r>
     </w:p>
     <w:p/>
     <w:p>
       <w:r>
-        <w:t>Here</w:t>
-      </w:r>
-    </w:p>
-    <w:p>
-      <w:proofErr w:type="spellStart"/>
-      <w:r>
-        <w:t>We</w:t>
-      </w:r>
-      <w:proofErr w:type="spellEnd"/>
-    </w:p>
-    <w:p>
-      <w:r>
-        <w:t>Go</w:t>
-      </w:r>
-    </w:p>
-    <w:p/>
-    <w:p>
-      <w:proofErr w:type="spellStart"/>
-      <w:r>
-        <w:t>We’ve</w:t>
-      </w:r>
-      <w:proofErr w:type="spellEnd"/>
-      <w:r>
-        <w:t xml:space="preserve"> </w:t>
-      </w:r>
-      <w:proofErr w:type="spellStart"/>
-      <w:r>
-        <w:t>already</w:t>
-      </w:r>
-      <w:proofErr w:type="spellEnd"/>
-      <w:r>
-        <w:t xml:space="preserve"> </w:t>
-      </w:r>
-      <w:proofErr w:type="spellStart"/>
-      <w:r>
-        <w:t>tested</w:t>
-      </w:r>
-      <w:proofErr w:type="spellEnd"/>
-      <w:r>
-        <w:t xml:space="preserve"> </w:t>
-      </w:r>
-      <w:proofErr w:type="gramStart"/>
-      <w:r>
-        <w:t>links</w:t>
-      </w:r>
-      <w:proofErr w:type="gramEnd"/>
-      <w:r>
-        <w:t xml:space="preserve">. </w:t>
-      </w:r>
-      <w:proofErr w:type="spellStart"/>
-      <w:r>
-        <w:t>But</w:t>
-      </w:r>
-      <w:proofErr w:type="spellEnd"/>
-      <w:r>
-        <w:t xml:space="preserve"> </w:t>
-      </w:r>
-      <w:proofErr w:type="spellStart"/>
-      <w:r>
-        <w:t>let’s</w:t>
-      </w:r>
-      <w:proofErr w:type="spellEnd"/>
-      <w:r>
-        <w:t xml:space="preserve"> </w:t>
-      </w:r>
-      <w:hyperlink r:id="rId8" w:history="1">
+        <w:t xml:space="preserve">We’ve already tested links. But let’s </w:t>
+      </w:r>
+      <w:hyperlink r:id="rId10" w:history="1">
         <w:r>
           <w:rPr>
             <w:rStyle w:val="Hyperlink"/>
           </w:rPr>
-          <w:t xml:space="preserve">test it </w:t>
+          <w:t>test it again</w:t>
         </w:r>
-        <w:proofErr w:type="spellStart"/>
-        <w:r>
-          <w:rPr>
-            <w:rStyle w:val="Hyperlink"/>
-          </w:rPr>
-          <w:t>again</w:t>
-        </w:r>
-        <w:proofErr w:type="spellEnd"/>
       </w:hyperlink>
       <w:r>
         <w:t>.</w:t>
@@ -2559,6 +2328,7 @@
   <w:style w:type="character" w:default="1" w:styleId="DefaultParagraphFont">
     <w:name w:val="Default Paragraph Font"/>
     <w:uiPriority w:val="1"/>
+    <w:semiHidden/>
     <w:unhideWhenUsed/>
   </w:style>
   <w:style w:type="table" w:default="1" w:styleId="TableNormal">

</xml_diff>